<commit_message>
add: Matlab Script support for processing via Matlab
Updated version of GOLPI was integrated. TWM can now process data via
Matlab as well as GNU Octave.
</commit_message>
<xml_diff>
--- a/doc/TWM guide.docx
+++ b/doc/TWM guide.docx
@@ -13,8 +13,16 @@
         <w:rPr>
           <w:lang w:val="en-US"/>
         </w:rPr>
-        <w:t>TWM – TracePQM</w:t>
-      </w:r>
+        <w:t xml:space="preserve">TWM – </w:t>
+      </w:r>
+      <w:proofErr w:type="spellStart"/>
+      <w:r>
+        <w:rPr>
+          <w:lang w:val="en-US"/>
+        </w:rPr>
+        <w:t>TracePQM</w:t>
+      </w:r>
+      <w:proofErr w:type="spellEnd"/>
       <w:r>
         <w:rPr>
           <w:lang w:val="en-US"/>
@@ -32,7 +40,37 @@
         <w:rPr>
           <w:lang w:val="en-US"/>
         </w:rPr>
-        <w:t>V1.0, 2017-11-20</w:t>
+        <w:t>V1.0</w:t>
+      </w:r>
+      <w:r>
+        <w:rPr>
+          <w:lang w:val="en-US"/>
+        </w:rPr>
+        <w:t>.5.0</w:t>
+      </w:r>
+      <w:r>
+        <w:rPr>
+          <w:lang w:val="en-US"/>
+        </w:rPr>
+        <w:t>, 2017-</w:t>
+      </w:r>
+      <w:r>
+        <w:rPr>
+          <w:lang w:val="en-US"/>
+        </w:rPr>
+        <w:t>12</w:t>
+      </w:r>
+      <w:r>
+        <w:rPr>
+          <w:lang w:val="en-US"/>
+        </w:rPr>
+        <w:t>-</w:t>
+      </w:r>
+      <w:r>
+        <w:rPr>
+          <w:lang w:val="en-US"/>
+        </w:rPr>
+        <w:t>08</w:t>
       </w:r>
       <w:bookmarkStart w:id="0" w:name="_GoBack"/>
       <w:bookmarkEnd w:id="0"/>
@@ -47,20 +85,90 @@
         <w:rPr>
           <w:lang w:val="en-US"/>
         </w:rPr>
-        <w:t>TWM is open source project that is being developed for transparent traceable measurement of electric power and power quality parameters. It is being developed in scope of EMPIR project TracePQM [1].</w:t>
-      </w:r>
-    </w:p>
-    <w:p>
-      <w:pPr>
-        <w:rPr>
-          <w:lang w:val="en-US"/>
-        </w:rPr>
-      </w:pPr>
-      <w:r>
-        <w:rPr>
-          <w:lang w:val="en-US"/>
-        </w:rPr>
-        <w:t>It consists of two parts: (i) LabVIEW control module and GUI and (ii) Octave/Matlab calculation module. Control module (i) handles the HW, i.e. records the waveforms, selects correction files and initiates calculation of the parameters using control module. Calculation module (ii) is based in the QWTB toolbox [2] and it runs in either Matlab or GNU Octave. Both parts are integrated together.</w:t>
+        <w:t xml:space="preserve">TWM is open source project that is being developed for transparent traceable measurement of electric power and power quality parameters. It is being developed in scope of EMPIR project </w:t>
+      </w:r>
+      <w:proofErr w:type="spellStart"/>
+      <w:r>
+        <w:rPr>
+          <w:lang w:val="en-US"/>
+        </w:rPr>
+        <w:t>TracePQM</w:t>
+      </w:r>
+      <w:proofErr w:type="spellEnd"/>
+      <w:r>
+        <w:rPr>
+          <w:lang w:val="en-US"/>
+        </w:rPr>
+        <w:t xml:space="preserve"> [1].</w:t>
+      </w:r>
+    </w:p>
+    <w:p>
+      <w:pPr>
+        <w:rPr>
+          <w:lang w:val="en-US"/>
+        </w:rPr>
+      </w:pPr>
+      <w:r>
+        <w:rPr>
+          <w:lang w:val="en-US"/>
+        </w:rPr>
+        <w:t>It consists of two parts: (</w:t>
+      </w:r>
+      <w:proofErr w:type="spellStart"/>
+      <w:r>
+        <w:rPr>
+          <w:lang w:val="en-US"/>
+        </w:rPr>
+        <w:t>i</w:t>
+      </w:r>
+      <w:proofErr w:type="spellEnd"/>
+      <w:r>
+        <w:rPr>
+          <w:lang w:val="en-US"/>
+        </w:rPr>
+        <w:t>) LabVIEW control module and GUI and (ii) Octave/</w:t>
+      </w:r>
+      <w:proofErr w:type="spellStart"/>
+      <w:r>
+        <w:rPr>
+          <w:lang w:val="en-US"/>
+        </w:rPr>
+        <w:t>Matlab</w:t>
+      </w:r>
+      <w:proofErr w:type="spellEnd"/>
+      <w:r>
+        <w:rPr>
+          <w:lang w:val="en-US"/>
+        </w:rPr>
+        <w:t xml:space="preserve"> calculation module. Control module (</w:t>
+      </w:r>
+      <w:proofErr w:type="spellStart"/>
+      <w:r>
+        <w:rPr>
+          <w:lang w:val="en-US"/>
+        </w:rPr>
+        <w:t>i</w:t>
+      </w:r>
+      <w:proofErr w:type="spellEnd"/>
+      <w:r>
+        <w:rPr>
+          <w:lang w:val="en-US"/>
+        </w:rPr>
+        <w:t xml:space="preserve">) handles the HW, i.e. records the waveforms, selects correction files and initiates calculation of the parameters using control module. Calculation module (ii) is based in the QWTB toolbox [2] and it runs in either </w:t>
+      </w:r>
+      <w:proofErr w:type="spellStart"/>
+      <w:r>
+        <w:rPr>
+          <w:lang w:val="en-US"/>
+        </w:rPr>
+        <w:t>Matlab</w:t>
+      </w:r>
+      <w:proofErr w:type="spellEnd"/>
+      <w:r>
+        <w:rPr>
+          <w:lang w:val="en-US"/>
+        </w:rPr>
+        <w:t xml:space="preserve"> or GNU Octave. Both parts are integrated together.</w:t>
       </w:r>
     </w:p>
     <w:p>
@@ -140,7 +248,49 @@
         <w:rPr>
           <w:lang w:val="en-US"/>
         </w:rPr>
-        <w:t xml:space="preserve">TWM currently integrates drivers for control of: (i) PXI 5922 digitizer using National Instrument’s niScope and niTClk drivers (must be installed on the computer); (ii) </w:t>
+        <w:t>TWM currently integrates drivers for control of: (</w:t>
+      </w:r>
+      <w:proofErr w:type="spellStart"/>
+      <w:r>
+        <w:rPr>
+          <w:lang w:val="en-US"/>
+        </w:rPr>
+        <w:t>i</w:t>
+      </w:r>
+      <w:proofErr w:type="spellEnd"/>
+      <w:r>
+        <w:rPr>
+          <w:lang w:val="en-US"/>
+        </w:rPr>
+        <w:t xml:space="preserve">) PXI 5922 digitizer using National Instrument’s </w:t>
+      </w:r>
+      <w:proofErr w:type="spellStart"/>
+      <w:r>
+        <w:rPr>
+          <w:lang w:val="en-US"/>
+        </w:rPr>
+        <w:t>niScope</w:t>
+      </w:r>
+      <w:proofErr w:type="spellEnd"/>
+      <w:r>
+        <w:rPr>
+          <w:lang w:val="en-US"/>
+        </w:rPr>
+        <w:t xml:space="preserve"> and </w:t>
+      </w:r>
+      <w:proofErr w:type="spellStart"/>
+      <w:r>
+        <w:rPr>
+          <w:lang w:val="en-US"/>
+        </w:rPr>
+        <w:t>niTClk</w:t>
+      </w:r>
+      <w:proofErr w:type="spellEnd"/>
+      <w:r>
+        <w:rPr>
+          <w:lang w:val="en-US"/>
+        </w:rPr>
+        <w:t xml:space="preserve"> drivers (must be installed on the computer); (ii) </w:t>
       </w:r>
       <w:r>
         <w:rPr>
@@ -152,7 +302,35 @@
         <w:rPr>
           <w:lang w:val="en-US"/>
         </w:rPr>
-        <w:t xml:space="preserve"> It may be usable for low accuracy measurements, however it is not official part of the TracePQM project.</w:t>
+        <w:t xml:space="preserve"> It may be usable for low accuracy </w:t>
+      </w:r>
+      <w:proofErr w:type="gramStart"/>
+      <w:r>
+        <w:rPr>
+          <w:lang w:val="en-US"/>
+        </w:rPr>
+        <w:t>measurements,</w:t>
+      </w:r>
+      <w:proofErr w:type="gramEnd"/>
+      <w:r>
+        <w:rPr>
+          <w:lang w:val="en-US"/>
+        </w:rPr>
+        <w:t xml:space="preserve"> however it is not official part of the </w:t>
+      </w:r>
+      <w:proofErr w:type="spellStart"/>
+      <w:r>
+        <w:rPr>
+          <w:lang w:val="en-US"/>
+        </w:rPr>
+        <w:t>TracePQM</w:t>
+      </w:r>
+      <w:proofErr w:type="spellEnd"/>
+      <w:r>
+        <w:rPr>
+          <w:lang w:val="en-US"/>
+        </w:rPr>
+        <w:t xml:space="preserve"> project.</w:t>
       </w:r>
     </w:p>
     <w:p>
@@ -173,20 +351,62 @@
         <w:rPr>
           <w:lang w:val="en-US"/>
         </w:rPr>
-        <w:t>GNU Octave/Matlab interface</w:t>
-      </w:r>
-    </w:p>
-    <w:p>
-      <w:pPr>
-        <w:rPr>
-          <w:lang w:val="en-US"/>
-        </w:rPr>
-      </w:pPr>
-      <w:r>
-        <w:rPr>
-          <w:lang w:val="en-US"/>
-        </w:rPr>
-        <w:t>Goal of the project TracePQM is to implement interface between TWM and Matlab/GNU Octave</w:t>
+        <w:t>GNU Octave/</w:t>
+      </w:r>
+      <w:proofErr w:type="spellStart"/>
+      <w:r>
+        <w:rPr>
+          <w:lang w:val="en-US"/>
+        </w:rPr>
+        <w:t>Matlab</w:t>
+      </w:r>
+      <w:proofErr w:type="spellEnd"/>
+      <w:r>
+        <w:rPr>
+          <w:lang w:val="en-US"/>
+        </w:rPr>
+        <w:t xml:space="preserve"> interface</w:t>
+      </w:r>
+    </w:p>
+    <w:p>
+      <w:pPr>
+        <w:rPr>
+          <w:lang w:val="en-US"/>
+        </w:rPr>
+      </w:pPr>
+      <w:r>
+        <w:rPr>
+          <w:lang w:val="en-US"/>
+        </w:rPr>
+        <w:t xml:space="preserve">Goal of the project </w:t>
+      </w:r>
+      <w:proofErr w:type="spellStart"/>
+      <w:r>
+        <w:rPr>
+          <w:lang w:val="en-US"/>
+        </w:rPr>
+        <w:t>TracePQM</w:t>
+      </w:r>
+      <w:proofErr w:type="spellEnd"/>
+      <w:r>
+        <w:rPr>
+          <w:lang w:val="en-US"/>
+        </w:rPr>
+        <w:t xml:space="preserve"> is to implement interface between TWM and </w:t>
+      </w:r>
+      <w:proofErr w:type="spellStart"/>
+      <w:r>
+        <w:rPr>
+          <w:lang w:val="en-US"/>
+        </w:rPr>
+        <w:t>Matlab</w:t>
+      </w:r>
+      <w:proofErr w:type="spellEnd"/>
+      <w:r>
+        <w:rPr>
+          <w:lang w:val="en-US"/>
+        </w:rPr>
+        <w:t>/GNU Octave</w:t>
       </w:r>
       <w:r>
         <w:rPr>
@@ -198,13 +418,85 @@
         <w:rPr>
           <w:lang w:val="en-US"/>
         </w:rPr>
-        <w:t>. At the current version only interface to GNU Octave is implemented (GOLPI library [4]).</w:t>
-      </w:r>
-      <w:r>
-        <w:rPr>
-          <w:lang w:val="en-US"/>
-        </w:rPr>
-        <w:t xml:space="preserve"> Current version </w:t>
+        <w:t xml:space="preserve">. </w:t>
+      </w:r>
+      <w:r>
+        <w:rPr>
+          <w:lang w:val="en-US"/>
+        </w:rPr>
+        <w:t>In</w:t>
+      </w:r>
+      <w:r>
+        <w:rPr>
+          <w:lang w:val="en-US"/>
+        </w:rPr>
+        <w:t xml:space="preserve"> the current version </w:t>
+      </w:r>
+      <w:r>
+        <w:rPr>
+          <w:lang w:val="en-US"/>
+        </w:rPr>
+        <w:t xml:space="preserve">both GNU Octave and </w:t>
+      </w:r>
+      <w:proofErr w:type="spellStart"/>
+      <w:r>
+        <w:rPr>
+          <w:lang w:val="en-US"/>
+        </w:rPr>
+        <w:t>Matlab</w:t>
+      </w:r>
+      <w:proofErr w:type="spellEnd"/>
+      <w:r>
+        <w:rPr>
+          <w:lang w:val="en-US"/>
+        </w:rPr>
+        <w:t xml:space="preserve"> are supported via interface </w:t>
+      </w:r>
+      <w:r>
+        <w:rPr>
+          <w:lang w:val="en-US"/>
+        </w:rPr>
+        <w:t>GOLPI library [4].</w:t>
+      </w:r>
+      <w:r>
+        <w:rPr>
+          <w:lang w:val="en-US"/>
+        </w:rPr>
+        <w:t xml:space="preserve"> </w:t>
+      </w:r>
+      <w:r>
+        <w:rPr>
+          <w:lang w:val="en-US"/>
+        </w:rPr>
+        <w:t xml:space="preserve">However, not all m-functions are compatible with </w:t>
+      </w:r>
+      <w:proofErr w:type="spellStart"/>
+      <w:r>
+        <w:rPr>
+          <w:lang w:val="en-US"/>
+        </w:rPr>
+        <w:t>Matlab</w:t>
+      </w:r>
+      <w:proofErr w:type="spellEnd"/>
+      <w:r>
+        <w:rPr>
+          <w:lang w:val="en-US"/>
+        </w:rPr>
+        <w:t xml:space="preserve"> yet! </w:t>
+      </w:r>
+      <w:proofErr w:type="gramStart"/>
+      <w:r>
+        <w:rPr>
+          <w:lang w:val="en-US"/>
+        </w:rPr>
+        <w:t>Current</w:t>
+      </w:r>
+      <w:proofErr w:type="gramEnd"/>
+      <w:r>
+        <w:rPr>
+          <w:lang w:val="en-US"/>
+        </w:rPr>
+        <w:t xml:space="preserve"> version </w:t>
       </w:r>
       <w:r>
         <w:rPr>
@@ -230,6 +522,26 @@
         </w:rPr>
         <w:t xml:space="preserve">from version 3.6.4. </w:t>
       </w:r>
+      <w:r>
+        <w:rPr>
+          <w:lang w:val="en-US"/>
+        </w:rPr>
+        <w:t xml:space="preserve">It now works also with </w:t>
+      </w:r>
+      <w:proofErr w:type="spellStart"/>
+      <w:r>
+        <w:rPr>
+          <w:lang w:val="en-US"/>
+        </w:rPr>
+        <w:t>Matlab</w:t>
+      </w:r>
+      <w:proofErr w:type="spellEnd"/>
+      <w:r>
+        <w:rPr>
+          <w:lang w:val="en-US"/>
+        </w:rPr>
+        <w:t xml:space="preserve"> at least from version 2008b.</w:t>
+      </w:r>
     </w:p>
     <w:p>
       <w:pPr>
@@ -323,6 +635,7 @@
         <w:rPr>
           <w:lang w:val="en-US"/>
         </w:rPr>
+        <w:lastRenderedPageBreak/>
         <w:t xml:space="preserve">Main panel </w:t>
       </w:r>
       <w:r>
@@ -361,11 +674,15 @@
         <w:fldChar w:fldCharType="separate"/>
       </w:r>
       <w:r>
+        <w:rPr>
+          <w:lang w:val="en-US"/>
+        </w:rPr>
         <w:t xml:space="preserve">Fig. </w:t>
       </w:r>
       <w:r>
         <w:rPr>
           <w:noProof/>
+          <w:lang w:val="en-US"/>
         </w:rPr>
         <w:t>1</w:t>
       </w:r>
@@ -403,14 +720,7 @@
         <w:rPr>
           <w:lang w:val="en-US"/>
         </w:rPr>
-        <w:t xml:space="preserve"> The button ‘VIEW RECORD’ can be used to view the last recorded waveform(s). The button ‘STOP’ is ungrayed whenever the TWM is </w:t>
-      </w:r>
-      <w:r>
-        <w:rPr>
-          <w:lang w:val="en-US"/>
-        </w:rPr>
-        <w:lastRenderedPageBreak/>
-        <w:t>busy and can be used to terminated the pending operation(s). Note it may take some time to respond on the STOP signal. Button ‘CORR’ will invoke panel for selecting the correction files. Note the corrections are not fully implemented in the current version, so the panel won’t be described.</w:t>
+        <w:t xml:space="preserve"> The button ‘VIEW RECORD’ can be used to view the last recorded waveform(s). The button ‘STOP’ is ungrayed whenever the TWM is busy and can be used to terminated the pending operation(s). Note it may take some time to respond on the STOP signal. Button ‘CORR’ will invoke panel for selecting the correction files. Note the corrections are not fully implemented in the current version, so the panel won’t be described.</w:t>
       </w:r>
     </w:p>
     <w:p>
@@ -545,7 +855,21 @@
         <w:rPr>
           <w:lang w:val="en-US"/>
         </w:rPr>
-        <w:t xml:space="preserve">Example of the panels for niScope and 3458A </w:t>
+        <w:t xml:space="preserve">Example of the panels for </w:t>
+      </w:r>
+      <w:proofErr w:type="spellStart"/>
+      <w:r>
+        <w:rPr>
+          <w:lang w:val="en-US"/>
+        </w:rPr>
+        <w:t>niScope</w:t>
+      </w:r>
+      <w:proofErr w:type="spellEnd"/>
+      <w:r>
+        <w:rPr>
+          <w:lang w:val="en-US"/>
+        </w:rPr>
+        <w:t xml:space="preserve"> and 3458A </w:t>
       </w:r>
       <w:r>
         <w:rPr>
@@ -695,7 +1019,21 @@
         <w:rPr>
           <w:lang w:val="en-US"/>
         </w:rPr>
-        <w:t xml:space="preserve"> must be filled in. The drives of 5922 (niScope) and 3458A are designed so the user can enter any count of channels. For 3458A</w:t>
+        <w:t xml:space="preserve"> must be filled in. The drives of 5922 (</w:t>
+      </w:r>
+      <w:proofErr w:type="spellStart"/>
+      <w:r>
+        <w:rPr>
+          <w:lang w:val="en-US"/>
+        </w:rPr>
+        <w:t>niScope</w:t>
+      </w:r>
+      <w:proofErr w:type="spellEnd"/>
+      <w:r>
+        <w:rPr>
+          <w:lang w:val="en-US"/>
+        </w:rPr>
+        <w:t>) and 3458A are designed so the user can enter any count of channels. For 3458A</w:t>
       </w:r>
       <w:r>
         <w:rPr>
@@ -767,7 +1105,14 @@
         <w:rPr>
           <w:lang w:val="en-US"/>
         </w:rPr>
-        <w:t xml:space="preserve">treaming’ which is the mode in which the sample data </w:t>
+        <w:t xml:space="preserve">treaming’ which is the mode in which the </w:t>
+      </w:r>
+      <w:r>
+        <w:rPr>
+          <w:lang w:val="en-US"/>
+        </w:rPr>
+        <w:lastRenderedPageBreak/>
+        <w:t xml:space="preserve">sample data </w:t>
       </w:r>
       <w:r>
         <w:rPr>
@@ -803,14 +1148,7 @@
         <w:rPr>
           <w:lang w:val="en-US"/>
         </w:rPr>
-        <w:t xml:space="preserve"> has ‘TEST’ function available. The ‘TEST’ button will initialize the HW and detect eventual errors which will be shown in </w:t>
-      </w:r>
-      <w:r>
-        <w:rPr>
-          <w:lang w:val="en-US"/>
-        </w:rPr>
-        <w:lastRenderedPageBreak/>
-        <w:t xml:space="preserve">the black box. </w:t>
+        <w:t xml:space="preserve"> has ‘TEST’ function available. The ‘TEST’ button will initialize the HW and detect eventual errors which will be shown in the black box. </w:t>
       </w:r>
       <w:r>
         <w:rPr>
@@ -944,7 +1282,21 @@
         <w:rPr>
           <w:lang w:val="en-US"/>
         </w:rPr>
-        <w:t xml:space="preserve"> - niScope configuration panel.</w:t>
+        <w:t xml:space="preserve"> - </w:t>
+      </w:r>
+      <w:proofErr w:type="spellStart"/>
+      <w:r>
+        <w:rPr>
+          <w:lang w:val="en-US"/>
+        </w:rPr>
+        <w:t>niScope</w:t>
+      </w:r>
+      <w:proofErr w:type="spellEnd"/>
+      <w:r>
+        <w:rPr>
+          <w:lang w:val="en-US"/>
+        </w:rPr>
+        <w:t xml:space="preserve"> configuration panel.</w:t>
       </w:r>
     </w:p>
     <w:p>
@@ -1058,18 +1410,47 @@
           <w:lang w:val="en-US"/>
         </w:rPr>
       </w:pPr>
-      <w:r>
-        <w:rPr>
-          <w:lang w:val="en-US"/>
-        </w:rPr>
-        <w:t>If user wants to process the digitized data automatically, the GNU Octave/Matlab interface must be configured using button ‘</w:t>
-      </w:r>
-      <w:r>
-        <w:rPr>
-          <w:lang w:val="en-US"/>
-        </w:rPr>
-        <w:t>Octave/Matlab</w:t>
-      </w:r>
+    </w:p>
+    <w:p>
+      <w:pPr>
+        <w:rPr>
+          <w:lang w:val="en-US"/>
+        </w:rPr>
+      </w:pPr>
+      <w:r>
+        <w:rPr>
+          <w:lang w:val="en-US"/>
+        </w:rPr>
+        <w:t>If user wants to process the digitized data automatically, the GNU Octave/</w:t>
+      </w:r>
+      <w:proofErr w:type="spellStart"/>
+      <w:r>
+        <w:rPr>
+          <w:lang w:val="en-US"/>
+        </w:rPr>
+        <w:t>Matlab</w:t>
+      </w:r>
+      <w:proofErr w:type="spellEnd"/>
+      <w:r>
+        <w:rPr>
+          <w:lang w:val="en-US"/>
+        </w:rPr>
+        <w:t xml:space="preserve"> interface must be configured using button ‘</w:t>
+      </w:r>
+      <w:r>
+        <w:rPr>
+          <w:lang w:val="en-US"/>
+        </w:rPr>
+        <w:t>Octave/</w:t>
+      </w:r>
+      <w:proofErr w:type="spellStart"/>
+      <w:r>
+        <w:rPr>
+          <w:lang w:val="en-US"/>
+        </w:rPr>
+        <w:t>Matlab</w:t>
+      </w:r>
+      <w:proofErr w:type="spellEnd"/>
       <w:r>
         <w:rPr>
           <w:lang w:val="en-US"/>
@@ -1152,7 +1533,282 @@
         <w:rPr>
           <w:lang w:val="en-US"/>
         </w:rPr>
-        <w:t xml:space="preserve"> user must enter path to the binary folder of the GNU Octave installation. By pressing ‘Restart’ the Octave will be started. If successful the detected Octave version will be displayed. When calculation via QWTB toolbox is required, the user must set the path to the QWTB toolbox. By pressing ‘TEST QWTB’ the setup of the QWTB is verified.</w:t>
+        <w:t xml:space="preserve"> user must enter path to the binary folder of the GNU Octave installation</w:t>
+      </w:r>
+      <w:r>
+        <w:rPr>
+          <w:lang w:val="en-US"/>
+        </w:rPr>
+        <w:t xml:space="preserve"> or select </w:t>
+      </w:r>
+      <w:proofErr w:type="spellStart"/>
+      <w:r>
+        <w:rPr>
+          <w:lang w:val="en-US"/>
+        </w:rPr>
+        <w:t>Matlab</w:t>
+      </w:r>
+      <w:proofErr w:type="spellEnd"/>
+      <w:r>
+        <w:rPr>
+          <w:lang w:val="en-US"/>
+        </w:rPr>
+        <w:t xml:space="preserve"> mode</w:t>
+      </w:r>
+      <w:r>
+        <w:rPr>
+          <w:lang w:val="en-US"/>
+        </w:rPr>
+        <w:t>. By pressing ‘Restart’ the Octave</w:t>
+      </w:r>
+      <w:r>
+        <w:rPr>
+          <w:lang w:val="en-US"/>
+        </w:rPr>
+        <w:t>/</w:t>
+      </w:r>
+      <w:proofErr w:type="spellStart"/>
+      <w:r>
+        <w:rPr>
+          <w:lang w:val="en-US"/>
+        </w:rPr>
+        <w:t>Matlab</w:t>
+      </w:r>
+      <w:proofErr w:type="spellEnd"/>
+      <w:r>
+        <w:rPr>
+          <w:lang w:val="en-US"/>
+        </w:rPr>
+        <w:t xml:space="preserve"> will be started. If successful the detected version will be displayed.</w:t>
+      </w:r>
+    </w:p>
+    <w:p>
+      <w:pPr>
+        <w:rPr>
+          <w:lang w:val="en-US"/>
+        </w:rPr>
+      </w:pPr>
+      <w:r>
+        <w:rPr>
+          <w:lang w:val="en-US"/>
+        </w:rPr>
+        <w:t>The window contains several options:</w:t>
+      </w:r>
+    </w:p>
+    <w:p>
+      <w:pPr>
+        <w:rPr>
+          <w:lang w:val="en-US"/>
+        </w:rPr>
+      </w:pPr>
+      <w:r>
+        <w:rPr>
+          <w:lang w:val="en-US"/>
+        </w:rPr>
+        <w:t>‘</w:t>
+      </w:r>
+      <w:r>
+        <w:rPr>
+          <w:b/>
+          <w:lang w:val="en-US"/>
+        </w:rPr>
+        <w:t xml:space="preserve">Enable </w:t>
+      </w:r>
+      <w:proofErr w:type="spellStart"/>
+      <w:r>
+        <w:rPr>
+          <w:b/>
+          <w:lang w:val="en-US"/>
+        </w:rPr>
+        <w:t>Matlab</w:t>
+      </w:r>
+      <w:proofErr w:type="spellEnd"/>
+      <w:r>
+        <w:rPr>
+          <w:b/>
+          <w:lang w:val="en-US"/>
+        </w:rPr>
+        <w:t xml:space="preserve"> Script mode</w:t>
+      </w:r>
+      <w:r>
+        <w:rPr>
+          <w:lang w:val="en-US"/>
+        </w:rPr>
+        <w:t xml:space="preserve">’ – Will execute commands via </w:t>
+      </w:r>
+      <w:proofErr w:type="spellStart"/>
+      <w:r>
+        <w:rPr>
+          <w:lang w:val="en-US"/>
+        </w:rPr>
+        <w:t>Matlab</w:t>
+      </w:r>
+      <w:proofErr w:type="spellEnd"/>
+      <w:r>
+        <w:rPr>
+          <w:lang w:val="en-US"/>
+        </w:rPr>
+        <w:t xml:space="preserve"> instead of GNU Octave</w:t>
+      </w:r>
+    </w:p>
+    <w:p>
+      <w:pPr>
+        <w:rPr>
+          <w:lang w:val="en-US"/>
+        </w:rPr>
+      </w:pPr>
+      <w:r>
+        <w:rPr>
+          <w:lang w:val="en-US"/>
+        </w:rPr>
+        <w:t>‘</w:t>
+      </w:r>
+      <w:r>
+        <w:rPr>
+          <w:b/>
+          <w:lang w:val="en-US"/>
+        </w:rPr>
+        <w:t>Always clear function cache’</w:t>
+      </w:r>
+      <w:r>
+        <w:rPr>
+          <w:lang w:val="en-US"/>
+        </w:rPr>
+        <w:t xml:space="preserve"> – This is for debugging purposes. It will reload all m-functions before each command. Without this the TWM won’t recognize changes made in the m-files.</w:t>
+      </w:r>
+    </w:p>
+    <w:p>
+      <w:pPr>
+        <w:rPr>
+          <w:lang w:val="en-US"/>
+        </w:rPr>
+      </w:pPr>
+      <w:r>
+        <w:rPr>
+          <w:lang w:val="en-US"/>
+        </w:rPr>
+        <w:t>‘</w:t>
+      </w:r>
+      <w:r>
+        <w:rPr>
+          <w:b/>
+          <w:lang w:val="en-US"/>
+        </w:rPr>
+        <w:t>Use bitstream mode</w:t>
+      </w:r>
+      <w:r>
+        <w:rPr>
+          <w:lang w:val="en-US"/>
+        </w:rPr>
+        <w:t>’ – This is supported only for GNU Octave and it means the data between Octave and LV will be transferred in a faster way.</w:t>
+      </w:r>
+    </w:p>
+    <w:p>
+      <w:pPr>
+        <w:rPr>
+          <w:lang w:val="en-US"/>
+        </w:rPr>
+      </w:pPr>
+      <w:r>
+        <w:rPr>
+          <w:lang w:val="en-US"/>
+        </w:rPr>
+        <w:t>‘</w:t>
+      </w:r>
+      <w:r>
+        <w:rPr>
+          <w:b/>
+          <w:lang w:val="en-US"/>
+        </w:rPr>
+        <w:t>Show console window</w:t>
+      </w:r>
+      <w:r>
+        <w:rPr>
+          <w:lang w:val="en-US"/>
+        </w:rPr>
+        <w:t xml:space="preserve">’ – This is valid only for GNU Octave. It will show debug console </w:t>
+      </w:r>
+      <w:r>
+        <w:rPr>
+          <w:lang w:val="en-US"/>
+        </w:rPr>
+        <w:t xml:space="preserve">where one can inspect traffic between Octave and LV. Note it is read-only console and it may slow down operation of TWM. </w:t>
+      </w:r>
+    </w:p>
+    <w:p>
+      <w:pPr>
+        <w:rPr>
+          <w:lang w:val="en-US"/>
+        </w:rPr>
+      </w:pPr>
+      <w:r>
+        <w:rPr>
+          <w:lang w:val="en-US"/>
+        </w:rPr>
+        <w:t xml:space="preserve">When calculation via QWTB toolbox is required, the user must set the path to the QWTB toolbox. </w:t>
+      </w:r>
+      <w:r>
+        <w:rPr>
+          <w:lang w:val="en-US"/>
+        </w:rPr>
+        <w:t>T</w:t>
+      </w:r>
+      <w:r>
+        <w:rPr>
+          <w:lang w:val="en-US"/>
+        </w:rPr>
+        <w:t>he setup of the QWTB is verified</w:t>
+      </w:r>
+      <w:r>
+        <w:rPr>
+          <w:lang w:val="en-US"/>
+        </w:rPr>
+        <w:t xml:space="preserve"> b</w:t>
+      </w:r>
+      <w:r>
+        <w:rPr>
+          <w:lang w:val="en-US"/>
+        </w:rPr>
+        <w:t>y pressing ‘TEST QWTB</w:t>
+      </w:r>
+      <w:r>
+        <w:rPr>
+          <w:lang w:val="en-US"/>
+        </w:rPr>
+        <w:t>’</w:t>
+      </w:r>
+      <w:r>
+        <w:rPr>
+          <w:lang w:val="en-US"/>
+        </w:rPr>
+        <w:t>.</w:t>
+      </w:r>
+      <w:r>
+        <w:rPr>
+          <w:lang w:val="en-US"/>
+        </w:rPr>
+        <w:t xml:space="preserve"> Note the current version of TWM has a local </w:t>
+      </w:r>
+      <w:r>
+        <w:rPr>
+          <w:lang w:val="en-US"/>
+        </w:rPr>
+        <w:lastRenderedPageBreak/>
+        <w:t>copy of the QWTB with few algorithms placed in the ‘</w:t>
+      </w:r>
+      <w:proofErr w:type="spellStart"/>
+      <w:r>
+        <w:rPr>
+          <w:lang w:val="en-US"/>
+        </w:rPr>
+        <w:t>octprog</w:t>
+      </w:r>
+      <w:proofErr w:type="spellEnd"/>
+      <w:r>
+        <w:rPr>
+          <w:lang w:val="en-US"/>
+        </w:rPr>
+        <w:t>’. This is just for development purposes and will be removed in final versions.</w:t>
       </w:r>
     </w:p>
     <w:p>
@@ -1166,14 +1822,12 @@
       <w:r>
         <w:rPr>
           <w:noProof/>
-          <w:lang w:eastAsia="cs-CZ"/>
-        </w:rPr>
-        <w:lastRenderedPageBreak/>
+        </w:rPr>
         <w:drawing>
-          <wp:inline distT="0" distB="0" distL="0" distR="0" wp14:anchorId="2E5BA2B9" wp14:editId="0C7E5FF0">
-            <wp:extent cx="4273200" cy="3330000"/>
+          <wp:inline distT="0" distB="0" distL="0" distR="0" wp14:anchorId="33DEFE4C" wp14:editId="68D22D3E">
+            <wp:extent cx="3762000" cy="2930400"/>
             <wp:effectExtent l="0" t="0" r="0" b="3810"/>
-            <wp:docPr id="4" name="Obrázek 4"/>
+            <wp:docPr id="6" name="Obrázek 6"/>
             <wp:cNvGraphicFramePr>
               <a:graphicFrameLocks xmlns:a="http://schemas.openxmlformats.org/drawingml/2006/main" noChangeAspect="1"/>
             </wp:cNvGraphicFramePr>
@@ -1181,7 +1835,7 @@
               <a:graphicData uri="http://schemas.openxmlformats.org/drawingml/2006/picture">
                 <pic:pic xmlns:pic="http://schemas.openxmlformats.org/drawingml/2006/picture">
                   <pic:nvPicPr>
-                    <pic:cNvPr id="0" name=""/>
+                    <pic:cNvPr id="1" name=""/>
                     <pic:cNvPicPr/>
                   </pic:nvPicPr>
                   <pic:blipFill>
@@ -1193,7 +1847,7 @@
                   <pic:spPr>
                     <a:xfrm>
                       <a:off x="0" y="0"/>
-                      <a:ext cx="4273200" cy="3330000"/>
+                      <a:ext cx="3762000" cy="2930400"/>
                     </a:xfrm>
                     <a:prstGeom prst="rect">
                       <a:avLst/>
@@ -1257,7 +1911,21 @@
         <w:rPr>
           <w:lang w:val="en-US"/>
         </w:rPr>
-        <w:t xml:space="preserve"> - Octave/Matlab configuration panel.</w:t>
+        <w:t xml:space="preserve"> - Octave/</w:t>
+      </w:r>
+      <w:proofErr w:type="spellStart"/>
+      <w:r>
+        <w:rPr>
+          <w:lang w:val="en-US"/>
+        </w:rPr>
+        <w:t>Matlab</w:t>
+      </w:r>
+      <w:proofErr w:type="spellEnd"/>
+      <w:r>
+        <w:rPr>
+          <w:lang w:val="en-US"/>
+        </w:rPr>
+        <w:t xml:space="preserve"> configuration panel.</w:t>
       </w:r>
     </w:p>
     <w:p>
@@ -1632,7 +2300,21 @@
         <w:rPr>
           <w:lang w:val="en-US"/>
         </w:rPr>
-        <w:t>aw command mode is selected. In this mode, the TWM will execute the Octave/Matlab code placed in the text box as it is. Several ways of displaying the results are available.</w:t>
+        <w:t>aw command mode is selected. In this mode, the TWM will execute the Octave/</w:t>
+      </w:r>
+      <w:proofErr w:type="spellStart"/>
+      <w:r>
+        <w:rPr>
+          <w:lang w:val="en-US"/>
+        </w:rPr>
+        <w:t>Matlab</w:t>
+      </w:r>
+      <w:proofErr w:type="spellEnd"/>
+      <w:r>
+        <w:rPr>
+          <w:lang w:val="en-US"/>
+        </w:rPr>
+        <w:t xml:space="preserve"> code placed in the text box as it is. Several ways of displaying the results are available.</w:t>
       </w:r>
     </w:p>
     <w:p>
@@ -1977,7 +2659,21 @@
           <w:lang w:val="en-US"/>
         </w:rPr>
         <w:tab/>
-        <w:t xml:space="preserve">EMPIR project TracePQM, </w:t>
+        <w:t xml:space="preserve">EMPIR project </w:t>
+      </w:r>
+      <w:proofErr w:type="spellStart"/>
+      <w:r>
+        <w:rPr>
+          <w:lang w:val="en-US"/>
+        </w:rPr>
+        <w:t>TracePQM</w:t>
+      </w:r>
+      <w:proofErr w:type="spellEnd"/>
+      <w:r>
+        <w:rPr>
+          <w:lang w:val="en-US"/>
+        </w:rPr>
+        <w:t xml:space="preserve">, </w:t>
       </w:r>
       <w:r>
         <w:rPr>
@@ -2988,7 +3684,7 @@
 </file>
 
 <file path=customXml/itemProps1.xml><?xml version="1.0" encoding="utf-8"?>
-<ds:datastoreItem xmlns:ds="http://schemas.openxmlformats.org/officeDocument/2006/customXml" ds:itemID="{19B56AE1-F8A3-466C-8970-C4BD9B4AA21E}">
+<ds:datastoreItem xmlns:ds="http://schemas.openxmlformats.org/officeDocument/2006/customXml" ds:itemID="{82C18093-30BB-4E11-88E3-3E5365D82B15}">
   <ds:schemaRefs>
     <ds:schemaRef ds:uri="http://schemas.openxmlformats.org/officeDocument/2006/bibliography"/>
   </ds:schemaRefs>

</xml_diff>